<commit_message>
start adding more tests
</commit_message>
<xml_diff>
--- a/data/cache/dummy_options_summary.docx
+++ b/data/cache/dummy_options_summary.docx
@@ -931,826 +931,6 @@
           </w:p>
         </w:tc>
       </w:tr>
-      <w:tr>
-        <w:tc>
-          <w:tcPr>
-            <w:tcW w:type="dxa" w:w="1080"/>
-          </w:tcPr>
-          <w:p>
-            <w:r>
-              <w:t>2025-09-11</w:t>
-            </w:r>
-          </w:p>
-        </w:tc>
-        <w:tc>
-          <w:tcPr>
-            <w:tcW w:type="dxa" w:w="1080"/>
-          </w:tcPr>
-          <w:p>
-            <w:r>
-              <w:t>49.4217585880588</w:t>
-            </w:r>
-          </w:p>
-        </w:tc>
-        <w:tc>
-          <w:tcPr>
-            <w:tcW w:type="dxa" w:w="1080"/>
-          </w:tcPr>
-          <w:p>
-            <w:r>
-              <w:t>47.16169199753952</w:t>
-            </w:r>
-          </w:p>
-        </w:tc>
-        <w:tc>
-          <w:tcPr>
-            <w:tcW w:type="dxa" w:w="1080"/>
-          </w:tcPr>
-          <w:p>
-            <w:r>
-              <w:t>1.6746012673886657</w:t>
-            </w:r>
-          </w:p>
-        </w:tc>
-        <w:tc>
-          <w:tcPr>
-            <w:tcW w:type="dxa" w:w="1080"/>
-          </w:tcPr>
-          <w:p>
-            <w:r>
-              <w:t>0.02427013306774357</w:t>
-            </w:r>
-          </w:p>
-        </w:tc>
-        <w:tc>
-          <w:tcPr>
-            <w:tcW w:type="dxa" w:w="1080"/>
-          </w:tcPr>
-          <w:p>
-            <w:r>
-              <w:t>0.3554709158757928</w:t>
-            </w:r>
-          </w:p>
-        </w:tc>
-        <w:tc>
-          <w:tcPr>
-            <w:tcW w:type="dxa" w:w="1080"/>
-          </w:tcPr>
-          <w:p>
-            <w:r>
-              <w:t>put</w:t>
-            </w:r>
-          </w:p>
-        </w:tc>
-        <w:tc>
-          <w:tcPr>
-            <w:tcW w:type="dxa" w:w="1080"/>
-          </w:tcPr>
-          <w:p>
-            <w:r>
-              <w:t>Commodity</w:t>
-            </w:r>
-          </w:p>
-        </w:tc>
-      </w:tr>
-      <w:tr>
-        <w:tc>
-          <w:tcPr>
-            <w:tcW w:type="dxa" w:w="1080"/>
-          </w:tcPr>
-          <w:p>
-            <w:r>
-              <w:t>2025-09-12</w:t>
-            </w:r>
-          </w:p>
-        </w:tc>
-        <w:tc>
-          <w:tcPr>
-            <w:tcW w:type="dxa" w:w="1080"/>
-          </w:tcPr>
-          <w:p>
-            <w:r>
-              <w:t>96.98896304410711</w:t>
-            </w:r>
-          </w:p>
-        </w:tc>
-        <w:tc>
-          <w:tcPr>
-            <w:tcW w:type="dxa" w:w="1080"/>
-          </w:tcPr>
-          <w:p>
-            <w:r>
-              <w:t>97.81717281041982</w:t>
-            </w:r>
-          </w:p>
-        </w:tc>
-        <w:tc>
-          <w:tcPr>
-            <w:tcW w:type="dxa" w:w="1080"/>
-          </w:tcPr>
-          <w:p>
-            <w:r>
-              <w:t>0.367756027452049</w:t>
-            </w:r>
-          </w:p>
-        </w:tc>
-        <w:tc>
-          <w:tcPr>
-            <w:tcW w:type="dxa" w:w="1080"/>
-          </w:tcPr>
-          <w:p>
-            <w:r>
-              <w:t>0.042087879230161586</w:t>
-            </w:r>
-          </w:p>
-        </w:tc>
-        <w:tc>
-          <w:tcPr>
-            <w:tcW w:type="dxa" w:w="1080"/>
-          </w:tcPr>
-          <w:p>
-            <w:r>
-              <w:t>0.22023362742184519</w:t>
-            </w:r>
-          </w:p>
-        </w:tc>
-        <w:tc>
-          <w:tcPr>
-            <w:tcW w:type="dxa" w:w="1080"/>
-          </w:tcPr>
-          <w:p>
-            <w:r>
-              <w:t>put</w:t>
-            </w:r>
-          </w:p>
-        </w:tc>
-        <w:tc>
-          <w:tcPr>
-            <w:tcW w:type="dxa" w:w="1080"/>
-          </w:tcPr>
-          <w:p>
-            <w:r>
-              <w:t>Equity</w:t>
-            </w:r>
-          </w:p>
-        </w:tc>
-      </w:tr>
-      <w:tr>
-        <w:tc>
-          <w:tcPr>
-            <w:tcW w:type="dxa" w:w="1080"/>
-          </w:tcPr>
-          <w:p>
-            <w:r>
-              <w:t>2025-09-13</w:t>
-            </w:r>
-          </w:p>
-        </w:tc>
-        <w:tc>
-          <w:tcPr>
-            <w:tcW w:type="dxa" w:w="1080"/>
-          </w:tcPr>
-          <w:p>
-            <w:r>
-              <w:t>46.61538999847021</w:t>
-            </w:r>
-          </w:p>
-        </w:tc>
-        <w:tc>
-          <w:tcPr>
-            <w:tcW w:type="dxa" w:w="1080"/>
-          </w:tcPr>
-          <w:p>
-            <w:r>
-              <w:t>49.556461501849526</w:t>
-            </w:r>
-          </w:p>
-        </w:tc>
-        <w:tc>
-          <w:tcPr>
-            <w:tcW w:type="dxa" w:w="1080"/>
-          </w:tcPr>
-          <w:p>
-            <w:r>
-              <w:t>1.4430289533104725</w:t>
-            </w:r>
-          </w:p>
-        </w:tc>
-        <w:tc>
-          <w:tcPr>
-            <w:tcW w:type="dxa" w:w="1080"/>
-          </w:tcPr>
-          <w:p>
-            <w:r>
-              <w:t>0.039160286721639494</w:t>
-            </w:r>
-          </w:p>
-        </w:tc>
-        <w:tc>
-          <w:tcPr>
-            <w:tcW w:type="dxa" w:w="1080"/>
-          </w:tcPr>
-          <w:p>
-            <w:r>
-              <w:t>0.20220884684944096</w:t>
-            </w:r>
-          </w:p>
-        </w:tc>
-        <w:tc>
-          <w:tcPr>
-            <w:tcW w:type="dxa" w:w="1080"/>
-          </w:tcPr>
-          <w:p>
-            <w:r>
-              <w:t>call</w:t>
-            </w:r>
-          </w:p>
-        </w:tc>
-        <w:tc>
-          <w:tcPr>
-            <w:tcW w:type="dxa" w:w="1080"/>
-          </w:tcPr>
-          <w:p>
-            <w:r>
-              <w:t>Commodity</w:t>
-            </w:r>
-          </w:p>
-        </w:tc>
-      </w:tr>
-      <w:tr>
-        <w:tc>
-          <w:tcPr>
-            <w:tcW w:type="dxa" w:w="1080"/>
-          </w:tcPr>
-          <w:p>
-            <w:r>
-              <w:t>2025-09-14</w:t>
-            </w:r>
-          </w:p>
-        </w:tc>
-        <w:tc>
-          <w:tcPr>
-            <w:tcW w:type="dxa" w:w="1080"/>
-          </w:tcPr>
-          <w:p>
-            <w:r>
-              <w:t>1.1305838144420435</w:t>
-            </w:r>
-          </w:p>
-        </w:tc>
-        <w:tc>
-          <w:tcPr>
-            <w:tcW w:type="dxa" w:w="1080"/>
-          </w:tcPr>
-          <w:p>
-            <w:r>
-              <w:t>1.0342681699571512</w:t>
-            </w:r>
-          </w:p>
-        </w:tc>
-        <w:tc>
-          <w:tcPr>
-            <w:tcW w:type="dxa" w:w="1080"/>
-          </w:tcPr>
-          <w:p>
-            <w:r>
-              <w:t>0.7810848842341179</w:t>
-            </w:r>
-          </w:p>
-        </w:tc>
-        <w:tc>
-          <w:tcPr>
-            <w:tcW w:type="dxa" w:w="1080"/>
-          </w:tcPr>
-          <w:p>
-            <w:r>
-              <w:t>0.014634762381005188</w:t>
-            </w:r>
-          </w:p>
-        </w:tc>
-        <w:tc>
-          <w:tcPr>
-            <w:tcW w:type="dxa" w:w="1080"/>
-          </w:tcPr>
-          <w:p>
-            <w:r>
-              <w:t>0.12712703466859457</w:t>
-            </w:r>
-          </w:p>
-        </w:tc>
-        <w:tc>
-          <w:tcPr>
-            <w:tcW w:type="dxa" w:w="1080"/>
-          </w:tcPr>
-          <w:p>
-            <w:r>
-              <w:t>put</w:t>
-            </w:r>
-          </w:p>
-        </w:tc>
-        <w:tc>
-          <w:tcPr>
-            <w:tcW w:type="dxa" w:w="1080"/>
-          </w:tcPr>
-          <w:p>
-            <w:r>
-              <w:t>FX</w:t>
-            </w:r>
-          </w:p>
-        </w:tc>
-      </w:tr>
-      <w:tr>
-        <w:tc>
-          <w:tcPr>
-            <w:tcW w:type="dxa" w:w="1080"/>
-          </w:tcPr>
-          <w:p>
-            <w:r>
-              <w:t>2025-09-15</w:t>
-            </w:r>
-          </w:p>
-        </w:tc>
-        <w:tc>
-          <w:tcPr>
-            <w:tcW w:type="dxa" w:w="1080"/>
-          </w:tcPr>
-          <w:p>
-            <w:r>
-              <w:t>1.1165631715701783</w:t>
-            </w:r>
-          </w:p>
-        </w:tc>
-        <w:tc>
-          <w:tcPr>
-            <w:tcW w:type="dxa" w:w="1080"/>
-          </w:tcPr>
-          <w:p>
-            <w:r>
-              <w:t>1.0191002370481868</w:t>
-            </w:r>
-          </w:p>
-        </w:tc>
-        <w:tc>
-          <w:tcPr>
-            <w:tcW w:type="dxa" w:w="1080"/>
-          </w:tcPr>
-          <w:p>
-            <w:r>
-              <w:t>-0.1</w:t>
-            </w:r>
-          </w:p>
-        </w:tc>
-        <w:tc>
-          <w:tcPr>
-            <w:tcW w:type="dxa" w:w="1080"/>
-          </w:tcPr>
-          <w:p>
-            <w:r>
-              <w:t>0.023007332881069882</w:t>
-            </w:r>
-          </w:p>
-        </w:tc>
-        <w:tc>
-          <w:tcPr>
-            <w:tcW w:type="dxa" w:w="1080"/>
-          </w:tcPr>
-          <w:p>
-            <w:r>
-              <w:t>0.08308980248526492</w:t>
-            </w:r>
-          </w:p>
-        </w:tc>
-        <w:tc>
-          <w:tcPr>
-            <w:tcW w:type="dxa" w:w="1080"/>
-          </w:tcPr>
-          <w:p>
-            <w:r>
-              <w:t>call</w:t>
-            </w:r>
-          </w:p>
-        </w:tc>
-        <w:tc>
-          <w:tcPr>
-            <w:tcW w:type="dxa" w:w="1080"/>
-          </w:tcPr>
-          <w:p>
-            <w:r>
-              <w:t>FX</w:t>
-            </w:r>
-          </w:p>
-        </w:tc>
-      </w:tr>
-      <w:tr>
-        <w:tc>
-          <w:tcPr>
-            <w:tcW w:type="dxa" w:w="1080"/>
-          </w:tcPr>
-          <w:p>
-            <w:r>
-              <w:t>2025-09-16</w:t>
-            </w:r>
-          </w:p>
-        </w:tc>
-        <w:tc>
-          <w:tcPr>
-            <w:tcW w:type="dxa" w:w="1080"/>
-          </w:tcPr>
-          <w:p>
-            <w:r>
-              <w:t>54.877725635611796</w:t>
-            </w:r>
-          </w:p>
-        </w:tc>
-        <w:tc>
-          <w:tcPr>
-            <w:tcW w:type="dxa" w:w="1080"/>
-          </w:tcPr>
-          <w:p>
-            <w:r>
-              <w:t>56.38749387004378</w:t>
-            </w:r>
-          </w:p>
-        </w:tc>
-        <w:tc>
-          <w:tcPr>
-            <w:tcW w:type="dxa" w:w="1080"/>
-          </w:tcPr>
-          <w:p>
-            <w:r>
-              <w:t>1.7857042108950203</w:t>
-            </w:r>
-          </w:p>
-        </w:tc>
-        <w:tc>
-          <w:tcPr>
-            <w:tcW w:type="dxa" w:w="1080"/>
-          </w:tcPr>
-          <w:p>
-            <w:r>
-              <w:t>0.028888597006477973</w:t>
-            </w:r>
-          </w:p>
-        </w:tc>
-        <w:tc>
-          <w:tcPr>
-            <w:tcW w:type="dxa" w:w="1080"/>
-          </w:tcPr>
-          <w:p>
-            <w:r>
-              <w:t>0.49184247133522563</w:t>
-            </w:r>
-          </w:p>
-        </w:tc>
-        <w:tc>
-          <w:tcPr>
-            <w:tcW w:type="dxa" w:w="1080"/>
-          </w:tcPr>
-          <w:p>
-            <w:r>
-              <w:t>call</w:t>
-            </w:r>
-          </w:p>
-        </w:tc>
-        <w:tc>
-          <w:tcPr>
-            <w:tcW w:type="dxa" w:w="1080"/>
-          </w:tcPr>
-          <w:p>
-            <w:r>
-              <w:t>Commodity</w:t>
-            </w:r>
-          </w:p>
-        </w:tc>
-      </w:tr>
-      <w:tr>
-        <w:tc>
-          <w:tcPr>
-            <w:tcW w:type="dxa" w:w="1080"/>
-          </w:tcPr>
-          <w:p>
-            <w:r>
-              <w:t>2025-09-17</w:t>
-            </w:r>
-          </w:p>
-        </w:tc>
-        <w:tc>
-          <w:tcPr>
-            <w:tcW w:type="dxa" w:w="1080"/>
-          </w:tcPr>
-          <w:p>
-            <w:r>
-              <w:t>103.61636025047635</w:t>
-            </w:r>
-          </w:p>
-        </w:tc>
-        <w:tc>
-          <w:tcPr>
-            <w:tcW w:type="dxa" w:w="1080"/>
-          </w:tcPr>
-          <w:p>
-            <w:r>
-              <w:t>104.88622428617647</w:t>
-            </w:r>
-          </w:p>
-        </w:tc>
-        <w:tc>
-          <w:tcPr>
-            <w:tcW w:type="dxa" w:w="1080"/>
-          </w:tcPr>
-          <w:p>
-            <w:r>
-              <w:t>1.5648376419136658</w:t>
-            </w:r>
-          </w:p>
-        </w:tc>
-        <w:tc>
-          <w:tcPr>
-            <w:tcW w:type="dxa" w:w="1080"/>
-          </w:tcPr>
-          <w:p>
-            <w:r>
-              <w:t>0.02975182385457563</w:t>
-            </w:r>
-          </w:p>
-        </w:tc>
-        <w:tc>
-          <w:tcPr>
-            <w:tcW w:type="dxa" w:w="1080"/>
-          </w:tcPr>
-          <w:p>
-            <w:r>
-              <w:t>0.3401962621542244</w:t>
-            </w:r>
-          </w:p>
-        </w:tc>
-        <w:tc>
-          <w:tcPr>
-            <w:tcW w:type="dxa" w:w="1080"/>
-          </w:tcPr>
-          <w:p>
-            <w:r>
-              <w:t>put</w:t>
-            </w:r>
-          </w:p>
-        </w:tc>
-        <w:tc>
-          <w:tcPr>
-            <w:tcW w:type="dxa" w:w="1080"/>
-          </w:tcPr>
-          <w:p>
-            <w:r>
-              <w:t>Equity</w:t>
-            </w:r>
-          </w:p>
-        </w:tc>
-      </w:tr>
-      <w:tr>
-        <w:tc>
-          <w:tcPr>
-            <w:tcW w:type="dxa" w:w="1080"/>
-          </w:tcPr>
-          <w:p>
-            <w:r>
-              <w:t>2025-09-18</w:t>
-            </w:r>
-          </w:p>
-        </w:tc>
-        <w:tc>
-          <w:tcPr>
-            <w:tcW w:type="dxa" w:w="1080"/>
-          </w:tcPr>
-          <w:p>
-            <w:r>
-              <w:t>1.067744012269744</w:t>
-            </w:r>
-          </w:p>
-        </w:tc>
-        <w:tc>
-          <w:tcPr>
-            <w:tcW w:type="dxa" w:w="1080"/>
-          </w:tcPr>
-          <w:p>
-            <w:r>
-              <w:t>1.0522704835131795</w:t>
-            </w:r>
-          </w:p>
-        </w:tc>
-        <w:tc>
-          <w:tcPr>
-            <w:tcW w:type="dxa" w:w="1080"/>
-          </w:tcPr>
-          <w:p>
-            <w:r>
-              <w:t>0.14829634081378087</w:t>
-            </w:r>
-          </w:p>
-        </w:tc>
-        <w:tc>
-          <w:tcPr>
-            <w:tcW w:type="dxa" w:w="1080"/>
-          </w:tcPr>
-          <w:p>
-            <w:r>
-              <w:t>0.014315657079732178</w:t>
-            </w:r>
-          </w:p>
-        </w:tc>
-        <w:tc>
-          <w:tcPr>
-            <w:tcW w:type="dxa" w:w="1080"/>
-          </w:tcPr>
-          <w:p>
-            <w:r>
-              <w:t>0.1022732829381994</w:t>
-            </w:r>
-          </w:p>
-        </w:tc>
-        <w:tc>
-          <w:tcPr>
-            <w:tcW w:type="dxa" w:w="1080"/>
-          </w:tcPr>
-          <w:p>
-            <w:r>
-              <w:t>put</w:t>
-            </w:r>
-          </w:p>
-        </w:tc>
-        <w:tc>
-          <w:tcPr>
-            <w:tcW w:type="dxa" w:w="1080"/>
-          </w:tcPr>
-          <w:p>
-            <w:r>
-              <w:t>FX</w:t>
-            </w:r>
-          </w:p>
-        </w:tc>
-      </w:tr>
-      <w:tr>
-        <w:tc>
-          <w:tcPr>
-            <w:tcW w:type="dxa" w:w="1080"/>
-          </w:tcPr>
-          <w:p>
-            <w:r>
-              <w:t>2025-09-19</w:t>
-            </w:r>
-          </w:p>
-        </w:tc>
-        <w:tc>
-          <w:tcPr>
-            <w:tcW w:type="dxa" w:w="1080"/>
-          </w:tcPr>
-          <w:p>
-            <w:r>
-              <w:t>50.435235341190854</w:t>
-            </w:r>
-          </w:p>
-        </w:tc>
-        <w:tc>
-          <w:tcPr>
-            <w:tcW w:type="dxa" w:w="1080"/>
-          </w:tcPr>
-          <w:p>
-            <w:r>
-              <w:t>50.52168830637655</w:t>
-            </w:r>
-          </w:p>
-        </w:tc>
-        <w:tc>
-          <w:tcPr>
-            <w:tcW w:type="dxa" w:w="1080"/>
-          </w:tcPr>
-          <w:p>
-            <w:r>
-              <w:t>1.8243763004595768</w:t>
-            </w:r>
-          </w:p>
-        </w:tc>
-        <w:tc>
-          <w:tcPr>
-            <w:tcW w:type="dxa" w:w="1080"/>
-          </w:tcPr>
-          <w:p>
-            <w:r>
-              <w:t>0.019971689165954997</w:t>
-            </w:r>
-          </w:p>
-        </w:tc>
-        <w:tc>
-          <w:tcPr>
-            <w:tcW w:type="dxa" w:w="1080"/>
-          </w:tcPr>
-          <w:p>
-            <w:r>
-              <w:t>0.32574239243053066</w:t>
-            </w:r>
-          </w:p>
-        </w:tc>
-        <w:tc>
-          <w:tcPr>
-            <w:tcW w:type="dxa" w:w="1080"/>
-          </w:tcPr>
-          <w:p>
-            <w:r>
-              <w:t>call</w:t>
-            </w:r>
-          </w:p>
-        </w:tc>
-        <w:tc>
-          <w:tcPr>
-            <w:tcW w:type="dxa" w:w="1080"/>
-          </w:tcPr>
-          <w:p>
-            <w:r>
-              <w:t>Commodity</w:t>
-            </w:r>
-          </w:p>
-        </w:tc>
-      </w:tr>
-      <w:tr>
-        <w:tc>
-          <w:tcPr>
-            <w:tcW w:type="dxa" w:w="1080"/>
-          </w:tcPr>
-          <w:p>
-            <w:r>
-              <w:t>2025-09-20</w:t>
-            </w:r>
-          </w:p>
-        </w:tc>
-        <w:tc>
-          <w:tcPr>
-            <w:tcW w:type="dxa" w:w="1080"/>
-          </w:tcPr>
-          <w:p>
-            <w:r>
-              <w:t>1.0850496324767067</w:t>
-            </w:r>
-          </w:p>
-        </w:tc>
-        <w:tc>
-          <w:tcPr>
-            <w:tcW w:type="dxa" w:w="1080"/>
-          </w:tcPr>
-          <w:p>
-            <w:r>
-              <w:t>1.1405067662677344</w:t>
-            </w:r>
-          </w:p>
-        </w:tc>
-        <w:tc>
-          <w:tcPr>
-            <w:tcW w:type="dxa" w:w="1080"/>
-          </w:tcPr>
-          <w:p>
-            <w:r>
-              <w:t>0.5347165144340826</w:t>
-            </w:r>
-          </w:p>
-        </w:tc>
-        <w:tc>
-          <w:tcPr>
-            <w:tcW w:type="dxa" w:w="1080"/>
-          </w:tcPr>
-          <w:p>
-            <w:r>
-              <w:t>0.01307919639315172</w:t>
-            </w:r>
-          </w:p>
-        </w:tc>
-        <w:tc>
-          <w:tcPr>
-            <w:tcW w:type="dxa" w:w="1080"/>
-          </w:tcPr>
-          <w:p>
-            <w:r>
-              <w:t>0.09103829230356297</w:t>
-            </w:r>
-          </w:p>
-        </w:tc>
-        <w:tc>
-          <w:tcPr>
-            <w:tcW w:type="dxa" w:w="1080"/>
-          </w:tcPr>
-          <w:p>
-            <w:r>
-              <w:t>call</w:t>
-            </w:r>
-          </w:p>
-        </w:tc>
-        <w:tc>
-          <w:tcPr>
-            <w:tcW w:type="dxa" w:w="1080"/>
-          </w:tcPr>
-          <w:p>
-            <w:r>
-              <w:t>FX</w:t>
-            </w:r>
-          </w:p>
-        </w:tc>
-      </w:tr>
     </w:tbl>
     <w:p>
       <w:r>

</xml_diff>